<commit_message>
Sun Oct 14 10:16:39 MDT 2018
</commit_message>
<xml_diff>
--- a/DiscreteMath.docx
+++ b/DiscreteMath.docx
@@ -143,75 +143,172 @@
       <w:pPr>
         <w:pStyle w:val="Normal"/>
         <w:jc w:val="left"/>
-        <w:rPr>
-          <w:rFonts w:ascii="TimesNewRoman" w:hAnsi="TimesNewRoman"/>
-          <w:sz w:val="28"/>
-          <w:szCs w:val="28"/>
-          <w:u w:val="none"/>
-        </w:rPr>
-      </w:pPr>
-      <w:r>
-        <w:rPr/>
+        <w:rPr/>
+      </w:pPr>
+      <w:r>
+        <w:rPr>
+          <w:rFonts w:ascii="TimesNewRoman" w:hAnsi="TimesNewRoman"/>
+          <w:sz w:val="28"/>
+          <w:szCs w:val="28"/>
+          <w:u w:val="none"/>
+        </w:rPr>
+        <w:tab/>
+        <w:t>The programming aspect is to conver</w:t>
+      </w:r>
+      <w:r>
+        <w:rPr>
+          <w:rFonts w:ascii="TimesNewRoman" w:hAnsi="TimesNewRoman"/>
+          <w:sz w:val="28"/>
+          <w:szCs w:val="28"/>
+          <w:u w:val="none"/>
+        </w:rPr>
+        <w:t>t</w:t>
+      </w:r>
+      <w:r>
+        <w:rPr>
+          <w:rFonts w:ascii="TimesNewRoman" w:hAnsi="TimesNewRoman"/>
+          <w:sz w:val="28"/>
+          <w:szCs w:val="28"/>
+          <w:u w:val="none"/>
+        </w:rPr>
+        <w:t xml:space="preserve"> mathematical concepts to a virtual environment. This can extend the properties of a function asw</w:t>
+      </w:r>
+      <w:r>
+        <w:rPr>
+          <w:rFonts w:ascii="TimesNewRoman" w:hAnsi="TimesNewRoman"/>
+          <w:sz w:val="28"/>
+          <w:szCs w:val="28"/>
+          <w:u w:val="none"/>
+        </w:rPr>
+        <w:t>e</w:t>
+      </w:r>
+      <w:r>
+        <w:rPr>
+          <w:rFonts w:ascii="TimesNewRoman" w:hAnsi="TimesNewRoman"/>
+          <w:sz w:val="28"/>
+          <w:szCs w:val="28"/>
+          <w:u w:val="none"/>
+        </w:rPr>
+        <w:t xml:space="preserve">ll as the work able to be performed. Data can be manipulated in a variety of ways. From initial entry it can be seen as a vector. The common array or list in programming languages can be repesented as a vector. A vector – a one dimensional represnetation of elements in a set. A vector can be extended to a two-dimensional shape; a matrix. Matrices extend the properties of the numbers and increments the  number of operatins available to perform. Certain things to be aware of a matrices is the order of operations. For example, the product of multiplication on two matrices will be different depending in which order computed. Matrix multiplication is not ____. </w:t>
+      </w:r>
+      <w:r>
+        <w:rPr>
+          <w:rFonts w:ascii="TimesNewRoman" w:hAnsi="TimesNewRoman"/>
+          <w:color w:val="CE181E"/>
+          <w:sz w:val="28"/>
+          <w:szCs w:val="28"/>
+          <w:u w:val="none"/>
+        </w:rPr>
+        <w:t>From matrices we can visualize them to graphs, and  brought back to the original form.</w:t>
+      </w:r>
+      <w:r>
+        <w:rPr>
+          <w:rFonts w:ascii="TimesNewRoman" w:hAnsi="TimesNewRoman"/>
+          <w:sz w:val="28"/>
+          <w:szCs w:val="28"/>
+          <w:u w:val="none"/>
+        </w:rPr>
+        <w:t xml:space="preserve">  </w:t>
       </w:r>
     </w:p>
     <w:p>
       <w:pPr>
         <w:pStyle w:val="Normal"/>
         <w:jc w:val="left"/>
-        <w:rPr/>
-      </w:pPr>
-      <w:r>
-        <w:rPr>
-          <w:rFonts w:ascii="TimesNewRoman" w:hAnsi="TimesNewRoman"/>
-          <w:sz w:val="28"/>
-          <w:szCs w:val="28"/>
-          <w:u w:val="none"/>
-        </w:rPr>
+        <w:rPr>
+          <w:rFonts w:ascii="TimesNewRoman" w:hAnsi="TimesNewRoman"/>
+          <w:sz w:val="28"/>
+          <w:szCs w:val="28"/>
+          <w:u w:val="none"/>
+        </w:rPr>
+      </w:pPr>
+      <w:r>
+        <w:rPr>
+          <w:rFonts w:ascii="TimesNewRoman" w:hAnsi="TimesNewRoman"/>
+          <w:sz w:val="28"/>
+          <w:szCs w:val="28"/>
+          <w:u w:val="none"/>
+        </w:rPr>
+      </w:r>
+    </w:p>
+    <w:p>
+      <w:pPr>
+        <w:pStyle w:val="Normal"/>
+        <w:numPr>
+          <w:ilvl w:val="0"/>
+          <w:numId w:val="2"/>
+        </w:numPr>
+        <w:jc w:val="left"/>
+        <w:rPr/>
+      </w:pPr>
+      <w:r>
+        <w:rPr>
+          <w:rFonts w:ascii="TimesNewRoman" w:hAnsi="TimesNewRoman"/>
+          <w:sz w:val="28"/>
+          <w:szCs w:val="28"/>
+          <w:u w:val="none"/>
+        </w:rPr>
+        <w:t>Discuss the history of cryptography</w:t>
+      </w:r>
+    </w:p>
+    <w:p>
+      <w:pPr>
+        <w:pStyle w:val="Normal"/>
+        <w:rPr/>
+      </w:pPr>
+      <w:r>
+        <w:rPr/>
+        <w:t xml:space="preserve">One of the first methods of cryptography was the Caesar cipher. This was used to deliver messages safety back in the day. The way the Caesar Cipher worked is by shifting the letters of the alphabet to create a new word, or sentence. The key was used to shift the alphabet back to the original message. These methods are obsolete for example this would be easily cracked by shifting the alphabet yourself to see which one is in English, or figuring out that E is the most commonly used letter to shift the alphabet. </w:t>
+      </w:r>
+    </w:p>
+    <w:p>
+      <w:pPr>
+        <w:pStyle w:val="Normal"/>
+        <w:ind w:left="0" w:right="0" w:firstLine="485"/>
+        <w:rPr/>
+      </w:pPr>
+      <w:r>
+        <w:rPr/>
+        <w:t xml:space="preserve">Today these methods are not used today, but was used to create the Vigenere Cipher which is based off the Caesar Cipher. The Vigenere Cipher is a more sophisticated method and the ROT13 system uses the cipher. However, these are still pretty outdated compared to more secure forms of encryption. Today we have many different forms of encryption such as SSL, 128 bit. encryption which are considered today uncrackable by todays standards. In the essay we will be discussing how these systems work, and why they are safe. </w:t>
+      </w:r>
+    </w:p>
+    <w:p>
+      <w:pPr>
+        <w:pStyle w:val="ListParagraph"/>
+        <w:numPr>
+          <w:ilvl w:val="0"/>
+          <w:numId w:val="1"/>
+        </w:numPr>
+        <w:rPr/>
+      </w:pPr>
+      <w:r>
+        <w:rPr/>
+        <w:t xml:space="preserve">Discuss the current methods of today cryptography </w:t>
+      </w:r>
+    </w:p>
+    <w:p>
+      <w:pPr>
+        <w:pStyle w:val="Normal"/>
+        <w:rPr/>
+      </w:pPr>
+      <w:r>
+        <w:rPr/>
+        <w:t xml:space="preserve">Today’s best forms of encryption are AES Advanced Encryption Standard, 3DES, and others which are nearly uncrackable today. </w:t>
         <w:tab/>
       </w:r>
-      <w:r>
-        <w:rPr>
-          <w:rFonts w:ascii="TimesNewRoman" w:hAnsi="TimesNewRoman"/>
-          <w:sz w:val="28"/>
-          <w:szCs w:val="28"/>
-          <w:u w:val="none"/>
-        </w:rPr>
-        <w:t xml:space="preserve">The programming aspect is to conver mathematical concepts to a virtual environment. This can extend the properties of a function aswll as the work able to be performed. Data can be manipulated in a variety of ways. From initial entry it can be seen as a vector. The common array or list in programming languages can be repesented as a vector. A vector – a one dimensional represnetation of elements in a set. A vector can be extended to a two-dimensional shape; a matrix. Matrices extend the properties of the numbers and increments the  number of operatins available to perform. Certain things to be aware of a matrices is the order of operations. For example, the product of multiplication on two matrices will be different depending in which order computed. Matrix multiplication is not ____. </w:t>
-      </w:r>
-      <w:r>
-        <w:rPr>
-          <w:rFonts w:ascii="TimesNewRoman" w:hAnsi="TimesNewRoman"/>
-          <w:color w:val="CE181E"/>
-          <w:sz w:val="28"/>
-          <w:szCs w:val="28"/>
-          <w:u w:val="none"/>
-        </w:rPr>
-        <w:t>From matrices we can visualize them to graphs, and  brought back to the original form.</w:t>
-      </w:r>
-      <w:r>
-        <w:rPr>
-          <w:rFonts w:ascii="TimesNewRoman" w:hAnsi="TimesNewRoman"/>
-          <w:sz w:val="28"/>
-          <w:szCs w:val="28"/>
-          <w:u w:val="none"/>
-        </w:rPr>
-        <w:t xml:space="preserve">  </w:t>
-      </w:r>
-    </w:p>
-    <w:p>
-      <w:pPr>
-        <w:pStyle w:val="Normal"/>
-        <w:jc w:val="left"/>
-        <w:rPr/>
-      </w:pPr>
-      <w:r>
-        <w:rPr>
-          <w:rFonts w:ascii="TimesNewRoman" w:hAnsi="TimesNewRoman"/>
-          <w:sz w:val="28"/>
-          <w:szCs w:val="28"/>
-          <w:u w:val="none"/>
-        </w:rPr>
-        <w:tab/>
+    </w:p>
+    <w:p>
+      <w:pPr>
+        <w:pStyle w:val="Normal"/>
+        <w:numPr>
+          <w:ilvl w:val="0"/>
+          <w:numId w:val="1"/>
+        </w:numPr>
+        <w:rPr/>
+      </w:pPr>
+      <w:r>
+        <w:rPr/>
+        <w:t xml:space="preserve">Show an example of today’s cryptography </w:t>
       </w:r>
     </w:p>
     <w:sectPr>
@@ -227,6 +324,378 @@
 </w:document>
 </file>
 
+<file path=word/numbering.xml><?xml version="1.0" encoding="utf-8"?>
+<w:numbering xmlns:w="http://schemas.openxmlformats.org/wordprocessingml/2006/main" xmlns:o="urn:schemas-microsoft-com:office:office" xmlns:r="http://schemas.openxmlformats.org/officeDocument/2006/relationships" xmlns:v="urn:schemas-microsoft-com:vml">
+  <w:abstractNum w:abstractNumId="1">
+    <w:lvl w:ilvl="0">
+      <w:start w:val="1"/>
+      <w:numFmt w:val="bullet"/>
+      <w:lvlText w:val=""/>
+      <w:lvlJc w:val="left"/>
+      <w:pPr>
+        <w:ind w:left="845" w:hanging="360"/>
+      </w:pPr>
+      <w:rPr>
+        <w:rFonts w:ascii="Symbol" w:hAnsi="Symbol" w:cs="Symbol" w:hint="default"/>
+        <w:sz w:val="28"/>
+        <w:rFonts w:cs="Symbol"/>
+      </w:rPr>
+    </w:lvl>
+    <w:lvl w:ilvl="1">
+      <w:start w:val="1"/>
+      <w:numFmt w:val="bullet"/>
+      <w:lvlText w:val="o"/>
+      <w:lvlJc w:val="left"/>
+      <w:pPr>
+        <w:ind w:left="1565" w:hanging="360"/>
+      </w:pPr>
+      <w:rPr>
+        <w:rFonts w:ascii="Courier New" w:hAnsi="Courier New" w:cs="Courier New" w:hint="default"/>
+        <w:rFonts w:cs="Courier New"/>
+      </w:rPr>
+    </w:lvl>
+    <w:lvl w:ilvl="2">
+      <w:start w:val="1"/>
+      <w:numFmt w:val="bullet"/>
+      <w:lvlText w:val=""/>
+      <w:lvlJc w:val="left"/>
+      <w:pPr>
+        <w:ind w:left="2285" w:hanging="360"/>
+      </w:pPr>
+      <w:rPr>
+        <w:rFonts w:ascii="Wingdings" w:hAnsi="Wingdings" w:cs="Wingdings" w:hint="default"/>
+        <w:rFonts w:cs="Wingdings"/>
+      </w:rPr>
+    </w:lvl>
+    <w:lvl w:ilvl="3">
+      <w:start w:val="1"/>
+      <w:numFmt w:val="bullet"/>
+      <w:lvlText w:val=""/>
+      <w:lvlJc w:val="left"/>
+      <w:pPr>
+        <w:ind w:left="3005" w:hanging="360"/>
+      </w:pPr>
+      <w:rPr>
+        <w:rFonts w:ascii="Symbol" w:hAnsi="Symbol" w:cs="Symbol" w:hint="default"/>
+        <w:rFonts w:cs="Symbol"/>
+      </w:rPr>
+    </w:lvl>
+    <w:lvl w:ilvl="4">
+      <w:start w:val="1"/>
+      <w:numFmt w:val="bullet"/>
+      <w:lvlText w:val="o"/>
+      <w:lvlJc w:val="left"/>
+      <w:pPr>
+        <w:ind w:left="3725" w:hanging="360"/>
+      </w:pPr>
+      <w:rPr>
+        <w:rFonts w:ascii="Courier New" w:hAnsi="Courier New" w:cs="Courier New" w:hint="default"/>
+        <w:rFonts w:cs="Courier New"/>
+      </w:rPr>
+    </w:lvl>
+    <w:lvl w:ilvl="5">
+      <w:start w:val="1"/>
+      <w:numFmt w:val="bullet"/>
+      <w:lvlText w:val=""/>
+      <w:lvlJc w:val="left"/>
+      <w:pPr>
+        <w:ind w:left="4445" w:hanging="360"/>
+      </w:pPr>
+      <w:rPr>
+        <w:rFonts w:ascii="Wingdings" w:hAnsi="Wingdings" w:cs="Wingdings" w:hint="default"/>
+        <w:rFonts w:cs="Wingdings"/>
+      </w:rPr>
+    </w:lvl>
+    <w:lvl w:ilvl="6">
+      <w:start w:val="1"/>
+      <w:numFmt w:val="bullet"/>
+      <w:lvlText w:val=""/>
+      <w:lvlJc w:val="left"/>
+      <w:pPr>
+        <w:ind w:left="5165" w:hanging="360"/>
+      </w:pPr>
+      <w:rPr>
+        <w:rFonts w:ascii="Symbol" w:hAnsi="Symbol" w:cs="Symbol" w:hint="default"/>
+        <w:rFonts w:cs="Symbol"/>
+      </w:rPr>
+    </w:lvl>
+    <w:lvl w:ilvl="7">
+      <w:start w:val="1"/>
+      <w:numFmt w:val="bullet"/>
+      <w:lvlText w:val="o"/>
+      <w:lvlJc w:val="left"/>
+      <w:pPr>
+        <w:ind w:left="5885" w:hanging="360"/>
+      </w:pPr>
+      <w:rPr>
+        <w:rFonts w:ascii="Courier New" w:hAnsi="Courier New" w:cs="Courier New" w:hint="default"/>
+        <w:rFonts w:cs="Courier New"/>
+      </w:rPr>
+    </w:lvl>
+    <w:lvl w:ilvl="8">
+      <w:start w:val="1"/>
+      <w:numFmt w:val="bullet"/>
+      <w:lvlText w:val=""/>
+      <w:lvlJc w:val="left"/>
+      <w:pPr>
+        <w:ind w:left="6605" w:hanging="360"/>
+      </w:pPr>
+      <w:rPr>
+        <w:rFonts w:ascii="Wingdings" w:hAnsi="Wingdings" w:cs="Wingdings" w:hint="default"/>
+        <w:rFonts w:cs="Wingdings"/>
+      </w:rPr>
+    </w:lvl>
+  </w:abstractNum>
+  <w:abstractNum w:abstractNumId="2">
+    <w:lvl w:ilvl="0">
+      <w:start w:val="1"/>
+      <w:numFmt w:val="bullet"/>
+      <w:lvlText w:val=""/>
+      <w:lvlJc w:val="left"/>
+      <w:pPr>
+        <w:tabs>
+          <w:tab w:val="num" w:pos="1429"/>
+        </w:tabs>
+        <w:ind w:left="1429" w:hanging="360"/>
+      </w:pPr>
+      <w:rPr>
+        <w:rFonts w:ascii="Symbol" w:hAnsi="Symbol" w:cs="Symbol" w:hint="default"/>
+        <w:rFonts w:cs="OpenSymbol"/>
+      </w:rPr>
+    </w:lvl>
+    <w:lvl w:ilvl="1">
+      <w:start w:val="1"/>
+      <w:numFmt w:val="bullet"/>
+      <w:lvlText w:val="◦"/>
+      <w:lvlJc w:val="left"/>
+      <w:pPr>
+        <w:tabs>
+          <w:tab w:val="num" w:pos="1789"/>
+        </w:tabs>
+        <w:ind w:left="1789" w:hanging="360"/>
+      </w:pPr>
+      <w:rPr>
+        <w:rFonts w:ascii="OpenSymbol" w:hAnsi="OpenSymbol" w:cs="OpenSymbol" w:hint="default"/>
+        <w:rFonts w:cs="OpenSymbol"/>
+      </w:rPr>
+    </w:lvl>
+    <w:lvl w:ilvl="2">
+      <w:start w:val="1"/>
+      <w:numFmt w:val="bullet"/>
+      <w:lvlText w:val="▪"/>
+      <w:lvlJc w:val="left"/>
+      <w:pPr>
+        <w:tabs>
+          <w:tab w:val="num" w:pos="2149"/>
+        </w:tabs>
+        <w:ind w:left="2149" w:hanging="360"/>
+      </w:pPr>
+      <w:rPr>
+        <w:rFonts w:ascii="OpenSymbol" w:hAnsi="OpenSymbol" w:cs="OpenSymbol" w:hint="default"/>
+        <w:rFonts w:cs="OpenSymbol"/>
+      </w:rPr>
+    </w:lvl>
+    <w:lvl w:ilvl="3">
+      <w:start w:val="1"/>
+      <w:numFmt w:val="bullet"/>
+      <w:lvlText w:val=""/>
+      <w:lvlJc w:val="left"/>
+      <w:pPr>
+        <w:tabs>
+          <w:tab w:val="num" w:pos="2509"/>
+        </w:tabs>
+        <w:ind w:left="2509" w:hanging="360"/>
+      </w:pPr>
+      <w:rPr>
+        <w:rFonts w:ascii="Symbol" w:hAnsi="Symbol" w:cs="Symbol" w:hint="default"/>
+        <w:rFonts w:cs="OpenSymbol"/>
+      </w:rPr>
+    </w:lvl>
+    <w:lvl w:ilvl="4">
+      <w:start w:val="1"/>
+      <w:numFmt w:val="bullet"/>
+      <w:lvlText w:val="◦"/>
+      <w:lvlJc w:val="left"/>
+      <w:pPr>
+        <w:tabs>
+          <w:tab w:val="num" w:pos="2869"/>
+        </w:tabs>
+        <w:ind w:left="2869" w:hanging="360"/>
+      </w:pPr>
+      <w:rPr>
+        <w:rFonts w:ascii="OpenSymbol" w:hAnsi="OpenSymbol" w:cs="OpenSymbol" w:hint="default"/>
+        <w:rFonts w:cs="OpenSymbol"/>
+      </w:rPr>
+    </w:lvl>
+    <w:lvl w:ilvl="5">
+      <w:start w:val="1"/>
+      <w:numFmt w:val="bullet"/>
+      <w:lvlText w:val="▪"/>
+      <w:lvlJc w:val="left"/>
+      <w:pPr>
+        <w:tabs>
+          <w:tab w:val="num" w:pos="3229"/>
+        </w:tabs>
+        <w:ind w:left="3229" w:hanging="360"/>
+      </w:pPr>
+      <w:rPr>
+        <w:rFonts w:ascii="OpenSymbol" w:hAnsi="OpenSymbol" w:cs="OpenSymbol" w:hint="default"/>
+        <w:rFonts w:cs="OpenSymbol"/>
+      </w:rPr>
+    </w:lvl>
+    <w:lvl w:ilvl="6">
+      <w:start w:val="1"/>
+      <w:numFmt w:val="bullet"/>
+      <w:lvlText w:val=""/>
+      <w:lvlJc w:val="left"/>
+      <w:pPr>
+        <w:tabs>
+          <w:tab w:val="num" w:pos="3589"/>
+        </w:tabs>
+        <w:ind w:left="3589" w:hanging="360"/>
+      </w:pPr>
+      <w:rPr>
+        <w:rFonts w:ascii="Symbol" w:hAnsi="Symbol" w:cs="Symbol" w:hint="default"/>
+        <w:rFonts w:cs="OpenSymbol"/>
+      </w:rPr>
+    </w:lvl>
+    <w:lvl w:ilvl="7">
+      <w:start w:val="1"/>
+      <w:numFmt w:val="bullet"/>
+      <w:lvlText w:val="◦"/>
+      <w:lvlJc w:val="left"/>
+      <w:pPr>
+        <w:tabs>
+          <w:tab w:val="num" w:pos="3949"/>
+        </w:tabs>
+        <w:ind w:left="3949" w:hanging="360"/>
+      </w:pPr>
+      <w:rPr>
+        <w:rFonts w:ascii="OpenSymbol" w:hAnsi="OpenSymbol" w:cs="OpenSymbol" w:hint="default"/>
+        <w:rFonts w:cs="OpenSymbol"/>
+      </w:rPr>
+    </w:lvl>
+    <w:lvl w:ilvl="8">
+      <w:start w:val="1"/>
+      <w:numFmt w:val="bullet"/>
+      <w:lvlText w:val="▪"/>
+      <w:lvlJc w:val="left"/>
+      <w:pPr>
+        <w:tabs>
+          <w:tab w:val="num" w:pos="4309"/>
+        </w:tabs>
+        <w:ind w:left="4309" w:hanging="360"/>
+      </w:pPr>
+      <w:rPr>
+        <w:rFonts w:ascii="OpenSymbol" w:hAnsi="OpenSymbol" w:cs="OpenSymbol" w:hint="default"/>
+        <w:rFonts w:cs="OpenSymbol"/>
+      </w:rPr>
+    </w:lvl>
+  </w:abstractNum>
+  <w:abstractNum w:abstractNumId="3">
+    <w:lvl w:ilvl="0">
+      <w:start w:val="1"/>
+      <w:numFmt w:val="none"/>
+      <w:suff w:val="nothing"/>
+      <w:lvlText w:val=""/>
+      <w:lvlJc w:val="left"/>
+      <w:pPr>
+        <w:ind w:left="0" w:hanging="0"/>
+      </w:pPr>
+    </w:lvl>
+    <w:lvl w:ilvl="1">
+      <w:start w:val="1"/>
+      <w:numFmt w:val="none"/>
+      <w:suff w:val="nothing"/>
+      <w:lvlText w:val=""/>
+      <w:lvlJc w:val="left"/>
+      <w:pPr>
+        <w:ind w:left="0" w:hanging="0"/>
+      </w:pPr>
+    </w:lvl>
+    <w:lvl w:ilvl="2">
+      <w:start w:val="1"/>
+      <w:numFmt w:val="none"/>
+      <w:suff w:val="nothing"/>
+      <w:lvlText w:val=""/>
+      <w:lvlJc w:val="left"/>
+      <w:pPr>
+        <w:ind w:left="0" w:hanging="0"/>
+      </w:pPr>
+    </w:lvl>
+    <w:lvl w:ilvl="3">
+      <w:start w:val="1"/>
+      <w:numFmt w:val="none"/>
+      <w:suff w:val="nothing"/>
+      <w:lvlText w:val=""/>
+      <w:lvlJc w:val="left"/>
+      <w:pPr>
+        <w:ind w:left="0" w:hanging="0"/>
+      </w:pPr>
+    </w:lvl>
+    <w:lvl w:ilvl="4">
+      <w:start w:val="1"/>
+      <w:numFmt w:val="none"/>
+      <w:suff w:val="nothing"/>
+      <w:lvlText w:val=""/>
+      <w:lvlJc w:val="left"/>
+      <w:pPr>
+        <w:ind w:left="0" w:hanging="0"/>
+      </w:pPr>
+    </w:lvl>
+    <w:lvl w:ilvl="5">
+      <w:start w:val="1"/>
+      <w:numFmt w:val="none"/>
+      <w:suff w:val="nothing"/>
+      <w:lvlText w:val=""/>
+      <w:lvlJc w:val="left"/>
+      <w:pPr>
+        <w:ind w:left="0" w:hanging="0"/>
+      </w:pPr>
+    </w:lvl>
+    <w:lvl w:ilvl="6">
+      <w:start w:val="1"/>
+      <w:numFmt w:val="none"/>
+      <w:suff w:val="nothing"/>
+      <w:lvlText w:val=""/>
+      <w:lvlJc w:val="left"/>
+      <w:pPr>
+        <w:ind w:left="0" w:hanging="0"/>
+      </w:pPr>
+    </w:lvl>
+    <w:lvl w:ilvl="7">
+      <w:start w:val="1"/>
+      <w:numFmt w:val="none"/>
+      <w:suff w:val="nothing"/>
+      <w:lvlText w:val=""/>
+      <w:lvlJc w:val="left"/>
+      <w:pPr>
+        <w:ind w:left="0" w:hanging="0"/>
+      </w:pPr>
+    </w:lvl>
+    <w:lvl w:ilvl="8">
+      <w:start w:val="1"/>
+      <w:numFmt w:val="none"/>
+      <w:suff w:val="nothing"/>
+      <w:lvlText w:val=""/>
+      <w:lvlJc w:val="left"/>
+      <w:pPr>
+        <w:ind w:left="0" w:hanging="0"/>
+      </w:pPr>
+    </w:lvl>
+  </w:abstractNum>
+  <w:num w:numId="1">
+    <w:abstractNumId w:val="1"/>
+  </w:num>
+  <w:num w:numId="2">
+    <w:abstractNumId w:val="2"/>
+  </w:num>
+  <w:num w:numId="3">
+    <w:abstractNumId w:val="3"/>
+  </w:num>
+</w:numbering>
+</file>
+
 <file path=word/styles.xml><?xml version="1.0" encoding="utf-8"?>
 <w:styles xmlns:w="http://schemas.openxmlformats.org/wordprocessingml/2006/main" xmlns:w14="http://schemas.microsoft.com/office/word/2010/wordml" xmlns:mc="http://schemas.openxmlformats.org/markup-compatibility/2006" mc:Ignorable="w14">
   <w:docDefaults>
@@ -234,6 +703,7 @@
       <w:rPr>
         <w:rFonts w:ascii="Liberation Serif" w:hAnsi="Liberation Serif" w:eastAsia="Noto Sans CJK SC Regular" w:cs="Lohit Devanagari"/>
         <w:kern w:val="2"/>
+        <w:sz w:val="20"/>
         <w:szCs w:val="24"/>
         <w:lang w:val="en-US" w:eastAsia="zh-CN" w:bidi="hi-IN"/>
       </w:rPr>
@@ -247,6 +717,7 @@
     <w:qFormat/>
     <w:pPr>
       <w:widowControl/>
+      <w:overflowPunct w:val="false"/>
       <w:bidi w:val="0"/>
       <w:jc w:val="left"/>
     </w:pPr>
@@ -257,6 +728,166 @@
       <w:sz w:val="24"/>
       <w:szCs w:val="24"/>
       <w:lang w:val="en-US" w:eastAsia="zh-CN" w:bidi="hi-IN"/>
+    </w:rPr>
+  </w:style>
+  <w:style w:type="character" w:styleId="ListLabel3">
+    <w:name w:val="ListLabel 3"/>
+    <w:qFormat/>
+    <w:rPr>
+      <w:rFonts w:cs="Courier New"/>
+    </w:rPr>
+  </w:style>
+  <w:style w:type="character" w:styleId="ListLabel2">
+    <w:name w:val="ListLabel 2"/>
+    <w:qFormat/>
+    <w:rPr>
+      <w:rFonts w:cs="Courier New"/>
+    </w:rPr>
+  </w:style>
+  <w:style w:type="character" w:styleId="ListLabel1">
+    <w:name w:val="ListLabel 1"/>
+    <w:qFormat/>
+    <w:rPr>
+      <w:rFonts w:cs="Courier New"/>
+    </w:rPr>
+  </w:style>
+  <w:style w:type="character" w:styleId="DefaultParagraphFont">
+    <w:name w:val="Default Paragraph Font"/>
+    <w:qFormat/>
+    <w:rPr/>
+  </w:style>
+  <w:style w:type="character" w:styleId="Bullets">
+    <w:name w:val="Bullets"/>
+    <w:qFormat/>
+    <w:rPr>
+      <w:rFonts w:ascii="OpenSymbol" w:hAnsi="OpenSymbol" w:eastAsia="OpenSymbol" w:cs="OpenSymbol"/>
+    </w:rPr>
+  </w:style>
+  <w:style w:type="character" w:styleId="ListLabel4">
+    <w:name w:val="ListLabel 4"/>
+    <w:qFormat/>
+    <w:rPr>
+      <w:rFonts w:ascii="TimesNewRoman" w:hAnsi="TimesNewRoman" w:cs="Symbol"/>
+      <w:sz w:val="28"/>
+    </w:rPr>
+  </w:style>
+  <w:style w:type="character" w:styleId="ListLabel5">
+    <w:name w:val="ListLabel 5"/>
+    <w:qFormat/>
+    <w:rPr>
+      <w:rFonts w:cs="Courier New"/>
+    </w:rPr>
+  </w:style>
+  <w:style w:type="character" w:styleId="ListLabel6">
+    <w:name w:val="ListLabel 6"/>
+    <w:qFormat/>
+    <w:rPr>
+      <w:rFonts w:cs="Wingdings"/>
+    </w:rPr>
+  </w:style>
+  <w:style w:type="character" w:styleId="ListLabel7">
+    <w:name w:val="ListLabel 7"/>
+    <w:qFormat/>
+    <w:rPr>
+      <w:rFonts w:cs="Symbol"/>
+    </w:rPr>
+  </w:style>
+  <w:style w:type="character" w:styleId="ListLabel8">
+    <w:name w:val="ListLabel 8"/>
+    <w:qFormat/>
+    <w:rPr>
+      <w:rFonts w:cs="Courier New"/>
+    </w:rPr>
+  </w:style>
+  <w:style w:type="character" w:styleId="ListLabel9">
+    <w:name w:val="ListLabel 9"/>
+    <w:qFormat/>
+    <w:rPr>
+      <w:rFonts w:cs="Wingdings"/>
+    </w:rPr>
+  </w:style>
+  <w:style w:type="character" w:styleId="ListLabel10">
+    <w:name w:val="ListLabel 10"/>
+    <w:qFormat/>
+    <w:rPr>
+      <w:rFonts w:cs="Symbol"/>
+    </w:rPr>
+  </w:style>
+  <w:style w:type="character" w:styleId="ListLabel11">
+    <w:name w:val="ListLabel 11"/>
+    <w:qFormat/>
+    <w:rPr>
+      <w:rFonts w:cs="Courier New"/>
+    </w:rPr>
+  </w:style>
+  <w:style w:type="character" w:styleId="ListLabel12">
+    <w:name w:val="ListLabel 12"/>
+    <w:qFormat/>
+    <w:rPr>
+      <w:rFonts w:cs="Wingdings"/>
+    </w:rPr>
+  </w:style>
+  <w:style w:type="character" w:styleId="ListLabel13">
+    <w:name w:val="ListLabel 13"/>
+    <w:qFormat/>
+    <w:rPr>
+      <w:rFonts w:cs="OpenSymbol"/>
+    </w:rPr>
+  </w:style>
+  <w:style w:type="character" w:styleId="ListLabel14">
+    <w:name w:val="ListLabel 14"/>
+    <w:qFormat/>
+    <w:rPr>
+      <w:rFonts w:cs="OpenSymbol"/>
+    </w:rPr>
+  </w:style>
+  <w:style w:type="character" w:styleId="ListLabel15">
+    <w:name w:val="ListLabel 15"/>
+    <w:qFormat/>
+    <w:rPr>
+      <w:rFonts w:cs="OpenSymbol"/>
+    </w:rPr>
+  </w:style>
+  <w:style w:type="character" w:styleId="ListLabel16">
+    <w:name w:val="ListLabel 16"/>
+    <w:qFormat/>
+    <w:rPr>
+      <w:rFonts w:cs="OpenSymbol"/>
+    </w:rPr>
+  </w:style>
+  <w:style w:type="character" w:styleId="ListLabel17">
+    <w:name w:val="ListLabel 17"/>
+    <w:qFormat/>
+    <w:rPr>
+      <w:rFonts w:cs="OpenSymbol"/>
+    </w:rPr>
+  </w:style>
+  <w:style w:type="character" w:styleId="ListLabel18">
+    <w:name w:val="ListLabel 18"/>
+    <w:qFormat/>
+    <w:rPr>
+      <w:rFonts w:cs="OpenSymbol"/>
+    </w:rPr>
+  </w:style>
+  <w:style w:type="character" w:styleId="ListLabel19">
+    <w:name w:val="ListLabel 19"/>
+    <w:qFormat/>
+    <w:rPr>
+      <w:rFonts w:cs="OpenSymbol"/>
+    </w:rPr>
+  </w:style>
+  <w:style w:type="character" w:styleId="ListLabel20">
+    <w:name w:val="ListLabel 20"/>
+    <w:qFormat/>
+    <w:rPr>
+      <w:rFonts w:cs="OpenSymbol"/>
+    </w:rPr>
+  </w:style>
+  <w:style w:type="character" w:styleId="ListLabel21">
+    <w:name w:val="ListLabel 21"/>
+    <w:qFormat/>
+    <w:rPr>
+      <w:rFonts w:cs="OpenSymbol"/>
     </w:rPr>
   </w:style>
   <w:style w:type="paragraph" w:styleId="Heading">
@@ -317,5 +948,36 @@
       <w:rFonts w:cs="Lohit Devanagari"/>
     </w:rPr>
   </w:style>
+  <w:style w:type="paragraph" w:styleId="ListParagraph">
+    <w:name w:val="List Paragraph"/>
+    <w:basedOn w:val="Normal"/>
+    <w:qFormat/>
+    <w:pPr>
+      <w:spacing w:before="0" w:after="0"/>
+      <w:ind w:left="720" w:right="0" w:hanging="0"/>
+      <w:contextualSpacing/>
+    </w:pPr>
+    <w:rPr>
+      <w:rFonts w:cs="Mangal"/>
+      <w:szCs w:val="21"/>
+    </w:rPr>
+  </w:style>
+  <w:style w:type="paragraph" w:styleId="Caption1">
+    <w:name w:val="caption"/>
+    <w:basedOn w:val="Normal"/>
+    <w:qFormat/>
+    <w:pPr>
+      <w:suppressLineNumbers/>
+      <w:spacing w:before="120" w:after="120"/>
+    </w:pPr>
+    <w:rPr>
+      <w:i/>
+      <w:iCs/>
+    </w:rPr>
+  </w:style>
+  <w:style w:type="numbering" w:styleId="NoList">
+    <w:name w:val="No List"/>
+    <w:qFormat/>
+  </w:style>
 </w:styles>
 </file>
</xml_diff>